<commit_message>
Trương Ngọc Tuấn - 7 - Unit test.docx - chỉnh tí; Code Inspection.docx - chỉnh format
</commit_message>
<xml_diff>
--- a/7. Unit Tests/Unit test.docx
+++ b/7. Unit Tests/Unit test.docx
@@ -4379,7 +4379,7 @@
         <w:rStyle w:val="PageNumber"/>
         <w:noProof/>
       </w:rPr>
-      <w:t>8-4</w:t>
+      <w:t>1-2</w:t>
     </w:r>
     <w:r>
       <w:rPr>
@@ -4463,7 +4463,10 @@
       <w:pStyle w:val="Header"/>
     </w:pPr>
     <w:r>
-      <w:t>Tự học toán lớp 8 - &lt;Unit Test&gt;</w:t>
+      <w:t xml:space="preserve">Tự học toán lớp 8 - </w:t>
+    </w:r>
+    <w:r>
+      <w:t>Unit Test</w:t>
     </w:r>
   </w:p>
 </w:hdr>

</xml_diff>